<commit_message>
add first part of project about inheritance
</commit_message>
<xml_diff>
--- a/HotKeyVS2019.docx
+++ b/HotKeyVS2019.docx
@@ -1578,6 +1578,98 @@
                 <w:lang w:val="ru-RU"/>
               </w:rPr>
               <w:t>когда курсор установлен на скобку, регион, многострочный комментарий или строку, эта комбинация позволит увидеть начало и конец этого блока;</w:t>
+            </w:r>
+          </w:p>
+        </w:tc>
+      </w:tr>
+      <w:tr>
+        <w:trPr>
+          <w:trHeight w:val="467"/>
+        </w:trPr>
+        <w:tc>
+          <w:tcPr>
+            <w:tcW w:w="548" w:type="dxa"/>
+          </w:tcPr>
+          <w:p>
+            <w:pPr>
+              <w:pStyle w:val="a4"/>
+              <w:numPr>
+                <w:ilvl w:val="0"/>
+                <w:numId w:val="1"/>
+              </w:numPr>
+              <w:ind w:left="113" w:firstLine="0"/>
+              <w:rPr>
+                <w:rFonts w:ascii="Arial Narrow" w:hAnsi="Arial Narrow"/>
+                <w:sz w:val="30"/>
+                <w:szCs w:val="30"/>
+                <w:lang w:val="ru-RU"/>
+              </w:rPr>
+            </w:pPr>
+          </w:p>
+        </w:tc>
+        <w:tc>
+          <w:tcPr>
+            <w:tcW w:w="2282" w:type="dxa"/>
+          </w:tcPr>
+          <w:p>
+            <w:pPr>
+              <w:rPr>
+                <w:rFonts w:ascii="Arial Narrow" w:hAnsi="Arial Narrow"/>
+                <w:sz w:val="30"/>
+                <w:szCs w:val="30"/>
+              </w:rPr>
+            </w:pPr>
+            <w:proofErr w:type="spellStart"/>
+            <w:r>
+              <w:rPr>
+                <w:rFonts w:ascii="Arial Narrow" w:hAnsi="Arial Narrow"/>
+                <w:sz w:val="30"/>
+                <w:szCs w:val="30"/>
+                <w:lang w:val="ru-RU"/>
+              </w:rPr>
+              <w:t>Ctrl</w:t>
+            </w:r>
+            <w:proofErr w:type="spellEnd"/>
+            <w:r>
+              <w:rPr>
+                <w:rFonts w:ascii="Arial Narrow" w:hAnsi="Arial Narrow"/>
+                <w:sz w:val="30"/>
+                <w:szCs w:val="30"/>
+                <w:lang w:val="ru-RU"/>
+              </w:rPr>
+              <w:t xml:space="preserve"> +</w:t>
+            </w:r>
+            <w:r>
+              <w:rPr>
+                <w:rFonts w:ascii="Arial Narrow" w:hAnsi="Arial Narrow"/>
+                <w:sz w:val="30"/>
+                <w:szCs w:val="30"/>
+              </w:rPr>
+              <w:t>Shift+ b</w:t>
+            </w:r>
+          </w:p>
+        </w:tc>
+        <w:tc>
+          <w:tcPr>
+            <w:tcW w:w="10732" w:type="dxa"/>
+          </w:tcPr>
+          <w:p>
+            <w:pPr>
+              <w:rPr>
+                <w:rFonts w:ascii="Arial Narrow" w:hAnsi="Arial Narrow"/>
+                <w:sz w:val="30"/>
+                <w:szCs w:val="30"/>
+                <w:lang w:val="ru-RU"/>
+              </w:rPr>
+            </w:pPr>
+            <w:r>
+              <w:rPr>
+                <w:rFonts w:ascii="Arial Narrow" w:hAnsi="Arial Narrow"/>
+                <w:sz w:val="30"/>
+                <w:szCs w:val="30"/>
+                <w:lang w:val="ru-RU"/>
+              </w:rPr>
+              <w:t>перекомпиляция</w:t>
             </w:r>
           </w:p>
         </w:tc>

</xml_diff>

<commit_message>
[Code Blog] add in lesson 26
</commit_message>
<xml_diff>
--- a/HotKeyVS2019.docx
+++ b/HotKeyVS2019.docx
@@ -1670,6 +1670,96 @@
                 <w:lang w:val="ru-RU"/>
               </w:rPr>
               <w:t>перекомпиляция</w:t>
+            </w:r>
+          </w:p>
+        </w:tc>
+      </w:tr>
+      <w:tr>
+        <w:trPr>
+          <w:trHeight w:val="467"/>
+        </w:trPr>
+        <w:tc>
+          <w:tcPr>
+            <w:tcW w:w="548" w:type="dxa"/>
+          </w:tcPr>
+          <w:p>
+            <w:pPr>
+              <w:pStyle w:val="a4"/>
+              <w:numPr>
+                <w:ilvl w:val="0"/>
+                <w:numId w:val="1"/>
+              </w:numPr>
+              <w:ind w:left="113" w:firstLine="0"/>
+              <w:rPr>
+                <w:rFonts w:ascii="Arial Narrow" w:hAnsi="Arial Narrow"/>
+                <w:sz w:val="30"/>
+                <w:szCs w:val="30"/>
+                <w:lang w:val="ru-RU"/>
+              </w:rPr>
+            </w:pPr>
+          </w:p>
+        </w:tc>
+        <w:tc>
+          <w:tcPr>
+            <w:tcW w:w="2282" w:type="dxa"/>
+          </w:tcPr>
+          <w:p>
+            <w:pPr>
+              <w:rPr>
+                <w:rFonts w:ascii="Arial Narrow" w:hAnsi="Arial Narrow"/>
+                <w:sz w:val="30"/>
+                <w:szCs w:val="30"/>
+                <w:lang w:val="ru-RU"/>
+              </w:rPr>
+            </w:pPr>
+            <w:r>
+              <w:rPr>
+                <w:rFonts w:ascii="Arial Narrow" w:hAnsi="Arial Narrow"/>
+                <w:sz w:val="30"/>
+                <w:szCs w:val="30"/>
+              </w:rPr>
+              <w:t>Shift</w:t>
+            </w:r>
+            <w:r>
+              <w:rPr>
+                <w:rFonts w:ascii="Arial Narrow" w:hAnsi="Arial Narrow"/>
+                <w:sz w:val="30"/>
+                <w:szCs w:val="30"/>
+                <w:lang w:val="ru-RU"/>
+              </w:rPr>
+              <w:t>+</w:t>
+            </w:r>
+            <w:r>
+              <w:rPr>
+                <w:rFonts w:ascii="Arial Narrow" w:hAnsi="Arial Narrow"/>
+                <w:sz w:val="30"/>
+                <w:szCs w:val="30"/>
+              </w:rPr>
+              <w:t>Del</w:t>
+            </w:r>
+          </w:p>
+        </w:tc>
+        <w:tc>
+          <w:tcPr>
+            <w:tcW w:w="10732" w:type="dxa"/>
+          </w:tcPr>
+          <w:p>
+            <w:pPr>
+              <w:rPr>
+                <w:rFonts w:ascii="Arial Narrow" w:hAnsi="Arial Narrow"/>
+                <w:sz w:val="30"/>
+                <w:szCs w:val="30"/>
+                <w:lang w:val="ru-RU"/>
+              </w:rPr>
+            </w:pPr>
+            <w:r>
+              <w:rPr>
+                <w:rFonts w:ascii="Arial Narrow" w:hAnsi="Arial Narrow"/>
+                <w:sz w:val="30"/>
+                <w:szCs w:val="30"/>
+                <w:lang w:val="ru-RU"/>
+              </w:rPr>
+              <w:t>Удалить строку</w:t>
             </w:r>
           </w:p>
         </w:tc>

</xml_diff>

<commit_message>
[CourseHunter] remake in lesson 78 object on Genereic
</commit_message>
<xml_diff>
--- a/HotKeyVS2019.docx
+++ b/HotKeyVS2019.docx
@@ -197,7 +197,16 @@
                 <w:szCs w:val="30"/>
                 <w:lang w:val="ru-RU"/>
               </w:rPr>
-              <w:t>удалить всю строку</w:t>
+              <w:t xml:space="preserve">вырезать </w:t>
+            </w:r>
+            <w:r>
+              <w:rPr>
+                <w:rFonts w:ascii="Arial Narrow" w:hAnsi="Arial Narrow"/>
+                <w:sz w:val="30"/>
+                <w:szCs w:val="30"/>
+                <w:lang w:val="ru-RU"/>
+              </w:rPr>
+              <w:t>всю строку</w:t>
             </w:r>
           </w:p>
         </w:tc>
@@ -329,23 +338,13 @@
                 <w:lang w:val="ru-RU"/>
               </w:rPr>
             </w:pPr>
-            <w:proofErr w:type="spellStart"/>
-            <w:r>
-              <w:rPr>
-                <w:rFonts w:ascii="Arial Narrow" w:hAnsi="Arial Narrow"/>
-                <w:sz w:val="30"/>
-                <w:szCs w:val="30"/>
-              </w:rPr>
-              <w:t>Alt+Shift</w:t>
-            </w:r>
-            <w:proofErr w:type="spellEnd"/>
-            <w:r>
-              <w:rPr>
-                <w:rFonts w:ascii="Arial Narrow" w:hAnsi="Arial Narrow"/>
-                <w:sz w:val="30"/>
-                <w:szCs w:val="30"/>
-              </w:rPr>
-              <w:t>+</w:t>
+            <w:r>
+              <w:rPr>
+                <w:rFonts w:ascii="Arial Narrow" w:hAnsi="Arial Narrow"/>
+                <w:sz w:val="30"/>
+                <w:szCs w:val="30"/>
+              </w:rPr>
+              <w:t>Alt+Shift+</w:t>
             </w:r>
             <w:r>
               <w:rPr>
@@ -627,27 +626,7 @@
                 <w:szCs w:val="30"/>
                 <w:lang w:val="ru-RU"/>
               </w:rPr>
-              <w:t xml:space="preserve">Стар </w:t>
-            </w:r>
-            <w:proofErr w:type="spellStart"/>
-            <w:r>
-              <w:rPr>
-                <w:rFonts w:ascii="Arial Narrow" w:hAnsi="Arial Narrow"/>
-                <w:sz w:val="30"/>
-                <w:szCs w:val="30"/>
-                <w:lang w:val="ru-RU"/>
-              </w:rPr>
-              <w:t>билда</w:t>
-            </w:r>
-            <w:proofErr w:type="spellEnd"/>
-            <w:r>
-              <w:rPr>
-                <w:rFonts w:ascii="Arial Narrow" w:hAnsi="Arial Narrow"/>
-                <w:sz w:val="30"/>
-                <w:szCs w:val="30"/>
-                <w:lang w:val="ru-RU"/>
-              </w:rPr>
-              <w:t xml:space="preserve"> с отладкой </w:t>
+              <w:t xml:space="preserve">Стар билда с отладкой </w:t>
             </w:r>
           </w:p>
         </w:tc>
@@ -735,27 +714,7 @@
                 <w:szCs w:val="30"/>
                 <w:lang w:val="ru-RU"/>
               </w:rPr>
-              <w:t xml:space="preserve">Стар </w:t>
-            </w:r>
-            <w:proofErr w:type="spellStart"/>
-            <w:r>
-              <w:rPr>
-                <w:rFonts w:ascii="Arial Narrow" w:hAnsi="Arial Narrow"/>
-                <w:sz w:val="30"/>
-                <w:szCs w:val="30"/>
-                <w:lang w:val="ru-RU"/>
-              </w:rPr>
-              <w:t>билда</w:t>
-            </w:r>
-            <w:proofErr w:type="spellEnd"/>
-            <w:r>
-              <w:rPr>
-                <w:rFonts w:ascii="Arial Narrow" w:hAnsi="Arial Narrow"/>
-                <w:sz w:val="30"/>
-                <w:szCs w:val="30"/>
-                <w:lang w:val="ru-RU"/>
-              </w:rPr>
-              <w:t xml:space="preserve"> без отладки</w:t>
+              <w:t>Стар билда без отладки</w:t>
             </w:r>
           </w:p>
         </w:tc>
@@ -826,27 +785,7 @@
                 <w:szCs w:val="30"/>
                 <w:lang w:val="ru-RU"/>
               </w:rPr>
-              <w:t xml:space="preserve">Находясь </w:t>
-            </w:r>
-            <w:proofErr w:type="gramStart"/>
-            <w:r>
-              <w:rPr>
-                <w:rFonts w:ascii="Arial Narrow" w:hAnsi="Arial Narrow"/>
-                <w:sz w:val="30"/>
-                <w:szCs w:val="30"/>
-                <w:lang w:val="ru-RU"/>
-              </w:rPr>
-              <w:t>на строчке</w:t>
-            </w:r>
-            <w:proofErr w:type="gramEnd"/>
-            <w:r>
-              <w:rPr>
-                <w:rFonts w:ascii="Arial Narrow" w:hAnsi="Arial Narrow"/>
-                <w:sz w:val="30"/>
-                <w:szCs w:val="30"/>
-                <w:lang w:val="ru-RU"/>
-              </w:rPr>
-              <w:t xml:space="preserve"> постановка точки для остановки</w:t>
+              <w:t>Находясь на строчке постановка точки для остановки</w:t>
             </w:r>
           </w:p>
         </w:tc>
@@ -1296,25 +1235,14 @@
                 <w:lang w:val="ru-RU"/>
               </w:rPr>
             </w:pPr>
-            <w:proofErr w:type="spellStart"/>
-            <w:r>
-              <w:rPr>
-                <w:rFonts w:ascii="Arial Narrow" w:hAnsi="Arial Narrow"/>
-                <w:sz w:val="30"/>
-                <w:szCs w:val="30"/>
-                <w:lang w:val="ru-RU"/>
-              </w:rPr>
-              <w:t>Ctrl</w:t>
-            </w:r>
-            <w:proofErr w:type="spellEnd"/>
-            <w:r>
-              <w:rPr>
-                <w:rFonts w:ascii="Arial Narrow" w:hAnsi="Arial Narrow"/>
-                <w:sz w:val="30"/>
-                <w:szCs w:val="30"/>
-                <w:lang w:val="ru-RU"/>
-              </w:rPr>
-              <w:t xml:space="preserve"> + K + D</w:t>
+            <w:r>
+              <w:rPr>
+                <w:rFonts w:ascii="Arial Narrow" w:hAnsi="Arial Narrow"/>
+                <w:sz w:val="30"/>
+                <w:szCs w:val="30"/>
+                <w:lang w:val="ru-RU"/>
+              </w:rPr>
+              <w:t>Ctrl + K + D</w:t>
             </w:r>
           </w:p>
         </w:tc>
@@ -1381,25 +1309,14 @@
                 <w:lang w:val="ru-RU"/>
               </w:rPr>
             </w:pPr>
-            <w:proofErr w:type="spellStart"/>
-            <w:r>
-              <w:rPr>
-                <w:rFonts w:ascii="Arial Narrow" w:hAnsi="Arial Narrow"/>
-                <w:sz w:val="30"/>
-                <w:szCs w:val="30"/>
-                <w:lang w:val="ru-RU"/>
-              </w:rPr>
-              <w:t>Ctrl</w:t>
-            </w:r>
-            <w:proofErr w:type="spellEnd"/>
-            <w:r>
-              <w:rPr>
-                <w:rFonts w:ascii="Arial Narrow" w:hAnsi="Arial Narrow"/>
-                <w:sz w:val="30"/>
-                <w:szCs w:val="30"/>
-                <w:lang w:val="ru-RU"/>
-              </w:rPr>
-              <w:t xml:space="preserve"> + K + S </w:t>
+            <w:r>
+              <w:rPr>
+                <w:rFonts w:ascii="Arial Narrow" w:hAnsi="Arial Narrow"/>
+                <w:sz w:val="30"/>
+                <w:szCs w:val="30"/>
+                <w:lang w:val="ru-RU"/>
+              </w:rPr>
+              <w:t xml:space="preserve">Ctrl + K + S </w:t>
             </w:r>
           </w:p>
         </w:tc>
@@ -1423,67 +1340,7 @@
                 <w:szCs w:val="30"/>
                 <w:lang w:val="ru-RU"/>
               </w:rPr>
-              <w:t>обернуть в конструкцию (</w:t>
-            </w:r>
-            <w:proofErr w:type="spellStart"/>
-            <w:r>
-              <w:rPr>
-                <w:rFonts w:ascii="Arial Narrow" w:hAnsi="Arial Narrow"/>
-                <w:sz w:val="30"/>
-                <w:szCs w:val="30"/>
-                <w:lang w:val="ru-RU"/>
-              </w:rPr>
-              <w:t>if-else</w:t>
-            </w:r>
-            <w:proofErr w:type="spellEnd"/>
-            <w:r>
-              <w:rPr>
-                <w:rFonts w:ascii="Arial Narrow" w:hAnsi="Arial Narrow"/>
-                <w:sz w:val="30"/>
-                <w:szCs w:val="30"/>
-                <w:lang w:val="ru-RU"/>
-              </w:rPr>
-              <w:t xml:space="preserve">, цикл </w:t>
-            </w:r>
-            <w:proofErr w:type="spellStart"/>
-            <w:r>
-              <w:rPr>
-                <w:rFonts w:ascii="Arial Narrow" w:hAnsi="Arial Narrow"/>
-                <w:sz w:val="30"/>
-                <w:szCs w:val="30"/>
-                <w:lang w:val="ru-RU"/>
-              </w:rPr>
-              <w:t>for</w:t>
-            </w:r>
-            <w:proofErr w:type="spellEnd"/>
-            <w:r>
-              <w:rPr>
-                <w:rFonts w:ascii="Arial Narrow" w:hAnsi="Arial Narrow"/>
-                <w:sz w:val="30"/>
-                <w:szCs w:val="30"/>
-                <w:lang w:val="ru-RU"/>
-              </w:rPr>
-              <w:t xml:space="preserve"> и </w:t>
-            </w:r>
-            <w:proofErr w:type="gramStart"/>
-            <w:r>
-              <w:rPr>
-                <w:rFonts w:ascii="Arial Narrow" w:hAnsi="Arial Narrow"/>
-                <w:sz w:val="30"/>
-                <w:szCs w:val="30"/>
-                <w:lang w:val="ru-RU"/>
-              </w:rPr>
-              <w:t>т.д.</w:t>
-            </w:r>
-            <w:proofErr w:type="gramEnd"/>
-            <w:r>
-              <w:rPr>
-                <w:rFonts w:ascii="Arial Narrow" w:hAnsi="Arial Narrow"/>
-                <w:sz w:val="30"/>
-                <w:szCs w:val="30"/>
-                <w:lang w:val="ru-RU"/>
-              </w:rPr>
-              <w:t>)</w:t>
+              <w:t>обернуть в конструкцию (if-else, цикл for и т.д.)</w:t>
             </w:r>
           </w:p>
         </w:tc>
@@ -1533,27 +1390,7 @@
                 <w:szCs w:val="30"/>
                 <w:lang w:val="ru-RU"/>
               </w:rPr>
-              <w:t xml:space="preserve">Ctrl </w:t>
-            </w:r>
-            <w:proofErr w:type="gramStart"/>
-            <w:r>
-              <w:rPr>
-                <w:rFonts w:ascii="Arial Narrow" w:hAnsi="Arial Narrow"/>
-                <w:sz w:val="30"/>
-                <w:szCs w:val="30"/>
-                <w:lang w:val="ru-RU"/>
-              </w:rPr>
-              <w:t>+ ]</w:t>
-            </w:r>
-            <w:proofErr w:type="gramEnd"/>
-            <w:r>
-              <w:rPr>
-                <w:rFonts w:ascii="Arial Narrow" w:hAnsi="Arial Narrow"/>
-                <w:sz w:val="30"/>
-                <w:szCs w:val="30"/>
-                <w:lang w:val="ru-RU"/>
-              </w:rPr>
-              <w:t xml:space="preserve"> </w:t>
+              <w:t xml:space="preserve">Ctrl + ] </w:t>
             </w:r>
           </w:p>
         </w:tc>
@@ -1619,25 +1456,14 @@
                 <w:szCs w:val="30"/>
               </w:rPr>
             </w:pPr>
-            <w:proofErr w:type="spellStart"/>
-            <w:r>
-              <w:rPr>
-                <w:rFonts w:ascii="Arial Narrow" w:hAnsi="Arial Narrow"/>
-                <w:sz w:val="30"/>
-                <w:szCs w:val="30"/>
-                <w:lang w:val="ru-RU"/>
-              </w:rPr>
-              <w:t>Ctrl</w:t>
-            </w:r>
-            <w:proofErr w:type="spellEnd"/>
-            <w:r>
-              <w:rPr>
-                <w:rFonts w:ascii="Arial Narrow" w:hAnsi="Arial Narrow"/>
-                <w:sz w:val="30"/>
-                <w:szCs w:val="30"/>
-                <w:lang w:val="ru-RU"/>
-              </w:rPr>
-              <w:t xml:space="preserve"> +</w:t>
+            <w:r>
+              <w:rPr>
+                <w:rFonts w:ascii="Arial Narrow" w:hAnsi="Arial Narrow"/>
+                <w:sz w:val="30"/>
+                <w:szCs w:val="30"/>
+                <w:lang w:val="ru-RU"/>
+              </w:rPr>
+              <w:t>Ctrl +</w:t>
             </w:r>
             <w:r>
               <w:rPr>

</xml_diff>